<commit_message>
Updated Enron Project question file and poi_id.py
</commit_message>
<xml_diff>
--- a/Enron Final Project Questions.docx
+++ b/Enron Final Project Questions.docx
@@ -76,23 +76,7 @@
           <w:rFonts w:ascii="Arial" w:eastAsia="Times New Roman" w:hAnsi="Arial" w:cs="Times New Roman"/>
           <w:color w:val="000000"/>
         </w:rPr>
-        <w:t>Summarize for us the goal of this project and how machine learning is useful in trying to accomplish it. As part of your answer, give some background on the dataset and how it can be used to answer the project question. Were there any outliers in the data when you got it, and how did you handle those?  [</w:t>
-      </w:r>
-      <w:proofErr w:type="gramStart"/>
-      <w:r>
-        <w:rPr>
-          <w:rFonts w:ascii="Arial" w:eastAsia="Times New Roman" w:hAnsi="Arial" w:cs="Times New Roman"/>
-          <w:color w:val="000000"/>
-        </w:rPr>
-        <w:t>relevant</w:t>
-      </w:r>
-      <w:proofErr w:type="gramEnd"/>
-      <w:r>
-        <w:rPr>
-          <w:rFonts w:ascii="Arial" w:eastAsia="Times New Roman" w:hAnsi="Arial" w:cs="Times New Roman"/>
-          <w:color w:val="000000"/>
-        </w:rPr>
-        <w:t xml:space="preserve"> rubric items: “data exploration”, “outlier investigation”]</w:t>
+        <w:t>Summarize for us the goal of this project and how machine learning is useful in trying to accomplish it. As part of your answer, give some background on the dataset and how it can be used to answer the project question. Were there any outliers in the data when you got it, and how did you handle those?  [relevant rubric items: “data exploration”, “outlier investigation”]</w:t>
       </w:r>
     </w:p>
     <w:p>
@@ -116,47 +100,43 @@
           <w:sz w:val="24"/>
           <w:szCs w:val="24"/>
         </w:rPr>
-        <w:t xml:space="preserve">In 2000, Enron was flying high as one of the largest companies in the US of A. By 2002 though it had abruptly fallen into bankruptcy. During the ensuing Federal witch-hunt, a large amount of confidential information was dispersed into public record (i.e. the internet). This data included tens of thousands of emails and detailed financial data for top executives throughout the company. </w:t>
-      </w:r>
-      <w:proofErr w:type="spellStart"/>
-      <w:r>
-        <w:rPr>
-          <w:rFonts w:ascii="Arial" w:eastAsia="Times New Roman" w:hAnsi="Arial"/>
-          <w:color w:val="000000"/>
-          <w:sz w:val="24"/>
-          <w:szCs w:val="24"/>
-        </w:rPr>
-        <w:t>Udacity</w:t>
-      </w:r>
-      <w:proofErr w:type="spellEnd"/>
-      <w:r>
-        <w:rPr>
-          <w:rFonts w:ascii="Arial" w:eastAsia="Times New Roman" w:hAnsi="Arial"/>
-          <w:color w:val="000000"/>
-          <w:sz w:val="24"/>
-          <w:szCs w:val="24"/>
-        </w:rPr>
-        <w:t xml:space="preserve"> has been to kind as to find a </w:t>
-      </w:r>
-      <w:proofErr w:type="gramStart"/>
-      <w:r>
-        <w:rPr>
-          <w:rFonts w:ascii="Arial" w:eastAsia="Times New Roman" w:hAnsi="Arial"/>
-          <w:color w:val="000000"/>
-          <w:sz w:val="24"/>
-          <w:szCs w:val="24"/>
-        </w:rPr>
-        <w:t>dataset which</w:t>
-      </w:r>
-      <w:proofErr w:type="gramEnd"/>
-      <w:r>
-        <w:rPr>
-          <w:rFonts w:ascii="Arial" w:eastAsia="Times New Roman" w:hAnsi="Arial"/>
-          <w:color w:val="000000"/>
-          <w:sz w:val="24"/>
-          <w:szCs w:val="24"/>
-        </w:rPr>
-        <w:t xml:space="preserve"> organizes this info into an easy to understand form. This data set includes but is not limited to:</w:t>
+        <w:t xml:space="preserve">In 2000, Enron was flying high as one of the largest companies in the US of A. By 2002 though it had abruptly fallen into bankruptcy. During the ensuing Federal witch-hunt, a large amount of confidential information was dispersed into public record (i.e. the internet). This data included tens of thousands of emails and detailed financial data for top executives throughout </w:t>
+      </w:r>
+      <w:r>
+        <w:rPr>
+          <w:rFonts w:ascii="Arial" w:eastAsia="Times New Roman" w:hAnsi="Arial"/>
+          <w:color w:val="000000"/>
+          <w:sz w:val="24"/>
+          <w:szCs w:val="24"/>
+        </w:rPr>
+        <w:t>the company. Udacity has been so</w:t>
+      </w:r>
+      <w:r>
+        <w:rPr>
+          <w:rFonts w:ascii="Arial" w:eastAsia="Times New Roman" w:hAnsi="Arial"/>
+          <w:color w:val="000000"/>
+          <w:sz w:val="24"/>
+          <w:szCs w:val="24"/>
+        </w:rPr>
+        <w:t xml:space="preserve"> kind as to find a dataset which organizes this info into an easy to understand form. This data set includes</w:t>
+      </w:r>
+      <w:r>
+        <w:rPr>
+          <w:rFonts w:ascii="Arial" w:eastAsia="Times New Roman" w:hAnsi="Arial"/>
+          <w:color w:val="000000"/>
+          <w:sz w:val="24"/>
+          <w:szCs w:val="24"/>
+        </w:rPr>
+        <w:t xml:space="preserve"> the following features</w:t>
+      </w:r>
+      <w:r>
+        <w:rPr>
+          <w:rFonts w:ascii="Arial" w:eastAsia="Times New Roman" w:hAnsi="Arial"/>
+          <w:color w:val="000000"/>
+          <w:sz w:val="24"/>
+          <w:szCs w:val="24"/>
+        </w:rPr>
+        <w:t>:</w:t>
       </w:r>
     </w:p>
     <w:p>
@@ -188,7 +168,6 @@
           <w:szCs w:val="24"/>
         </w:rPr>
       </w:pPr>
-      <w:proofErr w:type="gramStart"/>
       <w:r>
         <w:rPr>
           <w:rFonts w:ascii="Arial" w:eastAsia="Times New Roman" w:hAnsi="Arial"/>
@@ -198,228 +177,16 @@
           <w:sz w:val="24"/>
           <w:szCs w:val="24"/>
         </w:rPr>
-        <w:t>financial</w:t>
-      </w:r>
-      <w:proofErr w:type="gramEnd"/>
-      <w:r>
-        <w:rPr>
-          <w:rFonts w:ascii="Arial" w:eastAsia="Times New Roman" w:hAnsi="Arial"/>
-          <w:b/>
-          <w:bCs/>
-          <w:color w:val="000000"/>
-          <w:sz w:val="24"/>
-          <w:szCs w:val="24"/>
-        </w:rPr>
-        <w:t xml:space="preserve"> features</w:t>
-      </w:r>
-      <w:r>
-        <w:rPr>
-          <w:rFonts w:ascii="Arial" w:eastAsia="Times New Roman" w:hAnsi="Arial"/>
-          <w:color w:val="000000"/>
-          <w:sz w:val="24"/>
-          <w:szCs w:val="24"/>
-        </w:rPr>
-        <w:t>: ['salary', '</w:t>
-      </w:r>
-      <w:proofErr w:type="spellStart"/>
-      <w:r>
-        <w:rPr>
-          <w:rFonts w:ascii="Arial" w:eastAsia="Times New Roman" w:hAnsi="Arial"/>
-          <w:color w:val="000000"/>
-          <w:sz w:val="24"/>
-          <w:szCs w:val="24"/>
-        </w:rPr>
-        <w:t>deferral_payments</w:t>
-      </w:r>
-      <w:proofErr w:type="spellEnd"/>
-      <w:r>
-        <w:rPr>
-          <w:rFonts w:ascii="Arial" w:eastAsia="Times New Roman" w:hAnsi="Arial"/>
-          <w:color w:val="000000"/>
-          <w:sz w:val="24"/>
-          <w:szCs w:val="24"/>
-        </w:rPr>
-        <w:t>', '</w:t>
-      </w:r>
-      <w:proofErr w:type="spellStart"/>
-      <w:r>
-        <w:rPr>
-          <w:rFonts w:ascii="Arial" w:eastAsia="Times New Roman" w:hAnsi="Arial"/>
-          <w:color w:val="000000"/>
-          <w:sz w:val="24"/>
-          <w:szCs w:val="24"/>
-        </w:rPr>
-        <w:t>total_payments</w:t>
-      </w:r>
-      <w:proofErr w:type="spellEnd"/>
-      <w:r>
-        <w:rPr>
-          <w:rFonts w:ascii="Arial" w:eastAsia="Times New Roman" w:hAnsi="Arial"/>
-          <w:color w:val="000000"/>
-          <w:sz w:val="24"/>
-          <w:szCs w:val="24"/>
-        </w:rPr>
-        <w:t>', '</w:t>
-      </w:r>
-      <w:proofErr w:type="spellStart"/>
-      <w:r>
-        <w:rPr>
-          <w:rFonts w:ascii="Arial" w:eastAsia="Times New Roman" w:hAnsi="Arial"/>
-          <w:color w:val="000000"/>
-          <w:sz w:val="24"/>
-          <w:szCs w:val="24"/>
-        </w:rPr>
-        <w:t>loan_advances</w:t>
-      </w:r>
-      <w:proofErr w:type="spellEnd"/>
-      <w:r>
-        <w:rPr>
-          <w:rFonts w:ascii="Arial" w:eastAsia="Times New Roman" w:hAnsi="Arial"/>
-          <w:color w:val="000000"/>
-          <w:sz w:val="24"/>
-          <w:szCs w:val="24"/>
-        </w:rPr>
-        <w:t>', 'bonus', '</w:t>
-      </w:r>
-      <w:proofErr w:type="spellStart"/>
-      <w:r>
-        <w:rPr>
-          <w:rFonts w:ascii="Arial" w:eastAsia="Times New Roman" w:hAnsi="Arial"/>
-          <w:color w:val="000000"/>
-          <w:sz w:val="24"/>
-          <w:szCs w:val="24"/>
-        </w:rPr>
-        <w:t>restricted_stock_deferred</w:t>
-      </w:r>
-      <w:proofErr w:type="spellEnd"/>
-      <w:r>
-        <w:rPr>
-          <w:rFonts w:ascii="Arial" w:eastAsia="Times New Roman" w:hAnsi="Arial"/>
-          <w:color w:val="000000"/>
-          <w:sz w:val="24"/>
-          <w:szCs w:val="24"/>
-        </w:rPr>
-        <w:t>', '</w:t>
-      </w:r>
-      <w:proofErr w:type="spellStart"/>
-      <w:r>
-        <w:rPr>
-          <w:rFonts w:ascii="Arial" w:eastAsia="Times New Roman" w:hAnsi="Arial"/>
-          <w:color w:val="000000"/>
-          <w:sz w:val="24"/>
-          <w:szCs w:val="24"/>
-        </w:rPr>
-        <w:t>deferred_income</w:t>
-      </w:r>
-      <w:proofErr w:type="spellEnd"/>
-      <w:r>
-        <w:rPr>
-          <w:rFonts w:ascii="Arial" w:eastAsia="Times New Roman" w:hAnsi="Arial"/>
-          <w:color w:val="000000"/>
-          <w:sz w:val="24"/>
-          <w:szCs w:val="24"/>
-        </w:rPr>
-        <w:t>', '</w:t>
-      </w:r>
-      <w:proofErr w:type="spellStart"/>
-      <w:r>
-        <w:rPr>
-          <w:rFonts w:ascii="Arial" w:eastAsia="Times New Roman" w:hAnsi="Arial"/>
-          <w:color w:val="000000"/>
-          <w:sz w:val="24"/>
-          <w:szCs w:val="24"/>
-        </w:rPr>
-        <w:t>total_stock_value</w:t>
-      </w:r>
-      <w:proofErr w:type="spellEnd"/>
-      <w:r>
-        <w:rPr>
-          <w:rFonts w:ascii="Arial" w:eastAsia="Times New Roman" w:hAnsi="Arial"/>
-          <w:color w:val="000000"/>
-          <w:sz w:val="24"/>
-          <w:szCs w:val="24"/>
-        </w:rPr>
-        <w:t>', 'expenses', '</w:t>
-      </w:r>
-      <w:proofErr w:type="spellStart"/>
-      <w:r>
-        <w:rPr>
-          <w:rFonts w:ascii="Arial" w:eastAsia="Times New Roman" w:hAnsi="Arial"/>
-          <w:color w:val="000000"/>
-          <w:sz w:val="24"/>
-          <w:szCs w:val="24"/>
-        </w:rPr>
-        <w:t>exercised_stock_options</w:t>
-      </w:r>
-      <w:proofErr w:type="spellEnd"/>
-      <w:r>
-        <w:rPr>
-          <w:rFonts w:ascii="Arial" w:eastAsia="Times New Roman" w:hAnsi="Arial"/>
-          <w:color w:val="000000"/>
-          <w:sz w:val="24"/>
-          <w:szCs w:val="24"/>
-        </w:rPr>
-        <w:t>', 'other', '</w:t>
-      </w:r>
-      <w:proofErr w:type="spellStart"/>
-      <w:r>
-        <w:rPr>
-          <w:rFonts w:ascii="Arial" w:eastAsia="Times New Roman" w:hAnsi="Arial"/>
-          <w:color w:val="000000"/>
-          <w:sz w:val="24"/>
-          <w:szCs w:val="24"/>
-        </w:rPr>
-        <w:t>long_term_incentive</w:t>
-      </w:r>
-      <w:proofErr w:type="spellEnd"/>
-      <w:r>
-        <w:rPr>
-          <w:rFonts w:ascii="Arial" w:eastAsia="Times New Roman" w:hAnsi="Arial"/>
-          <w:color w:val="000000"/>
-          <w:sz w:val="24"/>
-          <w:szCs w:val="24"/>
-        </w:rPr>
-        <w:t>', '</w:t>
-      </w:r>
-      <w:proofErr w:type="spellStart"/>
-      <w:r>
-        <w:rPr>
-          <w:rFonts w:ascii="Arial" w:eastAsia="Times New Roman" w:hAnsi="Arial"/>
-          <w:color w:val="000000"/>
-          <w:sz w:val="24"/>
-          <w:szCs w:val="24"/>
-        </w:rPr>
-        <w:t>restricted_stock</w:t>
-      </w:r>
-      <w:proofErr w:type="spellEnd"/>
-      <w:r>
-        <w:rPr>
-          <w:rFonts w:ascii="Arial" w:eastAsia="Times New Roman" w:hAnsi="Arial"/>
-          <w:color w:val="000000"/>
-          <w:sz w:val="24"/>
-          <w:szCs w:val="24"/>
-        </w:rPr>
-        <w:t>', '</w:t>
-      </w:r>
-      <w:proofErr w:type="spellStart"/>
-      <w:r>
-        <w:rPr>
-          <w:rFonts w:ascii="Arial" w:eastAsia="Times New Roman" w:hAnsi="Arial"/>
-          <w:color w:val="000000"/>
-          <w:sz w:val="24"/>
-          <w:szCs w:val="24"/>
-        </w:rPr>
-        <w:t>director_fees</w:t>
-      </w:r>
-      <w:proofErr w:type="spellEnd"/>
-      <w:r>
-        <w:rPr>
-          <w:rFonts w:ascii="Arial" w:eastAsia="Times New Roman" w:hAnsi="Arial"/>
-          <w:color w:val="000000"/>
-          <w:sz w:val="24"/>
-          <w:szCs w:val="24"/>
-        </w:rPr>
-        <w:t>'] (all units are in US dollars)</w:t>
+        <w:t>financial features</w:t>
+      </w:r>
+      <w:r>
+        <w:rPr>
+          <w:rFonts w:ascii="Arial" w:eastAsia="Times New Roman" w:hAnsi="Arial"/>
+          <w:color w:val="000000"/>
+          <w:sz w:val="24"/>
+          <w:szCs w:val="24"/>
+        </w:rPr>
+        <w:t>: ['salary', 'deferral_payments', 'total_payments', 'loan_advances', 'bonus', 'restricted_stock_deferred', 'deferred_income', 'total_stock_value', 'expenses', 'exercised_stock_options', 'other', 'long_term_incentive', 'restricted_stock', 'director_fees'] (all units are in US dollars)</w:t>
       </w:r>
     </w:p>
     <w:p>
@@ -436,7 +203,6 @@
           <w:szCs w:val="24"/>
         </w:rPr>
       </w:pPr>
-      <w:proofErr w:type="gramStart"/>
       <w:r>
         <w:rPr>
           <w:rFonts w:ascii="Arial" w:eastAsia="Times New Roman" w:hAnsi="Arial"/>
@@ -446,148 +212,16 @@
           <w:sz w:val="24"/>
           <w:szCs w:val="24"/>
         </w:rPr>
-        <w:t>email</w:t>
-      </w:r>
-      <w:proofErr w:type="gramEnd"/>
-      <w:r>
-        <w:rPr>
-          <w:rFonts w:ascii="Arial" w:eastAsia="Times New Roman" w:hAnsi="Arial"/>
-          <w:b/>
-          <w:bCs/>
-          <w:color w:val="000000"/>
-          <w:sz w:val="24"/>
-          <w:szCs w:val="24"/>
-        </w:rPr>
-        <w:t xml:space="preserve"> features</w:t>
-      </w:r>
-      <w:r>
-        <w:rPr>
-          <w:rFonts w:ascii="Arial" w:eastAsia="Times New Roman" w:hAnsi="Arial"/>
-          <w:color w:val="000000"/>
-          <w:sz w:val="24"/>
-          <w:szCs w:val="24"/>
-        </w:rPr>
-        <w:t>: ['</w:t>
-      </w:r>
-      <w:proofErr w:type="spellStart"/>
-      <w:r>
-        <w:rPr>
-          <w:rFonts w:ascii="Arial" w:eastAsia="Times New Roman" w:hAnsi="Arial"/>
-          <w:color w:val="000000"/>
-          <w:sz w:val="24"/>
-          <w:szCs w:val="24"/>
-        </w:rPr>
-        <w:t>to_messages</w:t>
-      </w:r>
-      <w:proofErr w:type="spellEnd"/>
-      <w:r>
-        <w:rPr>
-          <w:rFonts w:ascii="Arial" w:eastAsia="Times New Roman" w:hAnsi="Arial"/>
-          <w:color w:val="000000"/>
-          <w:sz w:val="24"/>
-          <w:szCs w:val="24"/>
-        </w:rPr>
-        <w:t>', '</w:t>
-      </w:r>
-      <w:proofErr w:type="spellStart"/>
-      <w:r>
-        <w:rPr>
-          <w:rFonts w:ascii="Arial" w:eastAsia="Times New Roman" w:hAnsi="Arial"/>
-          <w:color w:val="000000"/>
-          <w:sz w:val="24"/>
-          <w:szCs w:val="24"/>
-        </w:rPr>
-        <w:t>email_address</w:t>
-      </w:r>
-      <w:proofErr w:type="spellEnd"/>
-      <w:r>
-        <w:rPr>
-          <w:rFonts w:ascii="Arial" w:eastAsia="Times New Roman" w:hAnsi="Arial"/>
-          <w:color w:val="000000"/>
-          <w:sz w:val="24"/>
-          <w:szCs w:val="24"/>
-        </w:rPr>
-        <w:t>', '</w:t>
-      </w:r>
-      <w:proofErr w:type="spellStart"/>
-      <w:r>
-        <w:rPr>
-          <w:rFonts w:ascii="Arial" w:eastAsia="Times New Roman" w:hAnsi="Arial"/>
-          <w:color w:val="000000"/>
-          <w:sz w:val="24"/>
-          <w:szCs w:val="24"/>
-        </w:rPr>
-        <w:t>from_poi_to_this_person</w:t>
-      </w:r>
-      <w:proofErr w:type="spellEnd"/>
-      <w:r>
-        <w:rPr>
-          <w:rFonts w:ascii="Arial" w:eastAsia="Times New Roman" w:hAnsi="Arial"/>
-          <w:color w:val="000000"/>
-          <w:sz w:val="24"/>
-          <w:szCs w:val="24"/>
-        </w:rPr>
-        <w:t>', '</w:t>
-      </w:r>
-      <w:proofErr w:type="spellStart"/>
-      <w:r>
-        <w:rPr>
-          <w:rFonts w:ascii="Arial" w:eastAsia="Times New Roman" w:hAnsi="Arial"/>
-          <w:color w:val="000000"/>
-          <w:sz w:val="24"/>
-          <w:szCs w:val="24"/>
-        </w:rPr>
-        <w:t>from_messages</w:t>
-      </w:r>
-      <w:proofErr w:type="spellEnd"/>
-      <w:r>
-        <w:rPr>
-          <w:rFonts w:ascii="Arial" w:eastAsia="Times New Roman" w:hAnsi="Arial"/>
-          <w:color w:val="000000"/>
-          <w:sz w:val="24"/>
-          <w:szCs w:val="24"/>
-        </w:rPr>
-        <w:t>', '</w:t>
-      </w:r>
-      <w:proofErr w:type="spellStart"/>
-      <w:r>
-        <w:rPr>
-          <w:rFonts w:ascii="Arial" w:eastAsia="Times New Roman" w:hAnsi="Arial"/>
-          <w:color w:val="000000"/>
-          <w:sz w:val="24"/>
-          <w:szCs w:val="24"/>
-        </w:rPr>
-        <w:t>from_this_person_to_poi</w:t>
-      </w:r>
-      <w:proofErr w:type="spellEnd"/>
-      <w:r>
-        <w:rPr>
-          <w:rFonts w:ascii="Arial" w:eastAsia="Times New Roman" w:hAnsi="Arial"/>
-          <w:color w:val="000000"/>
-          <w:sz w:val="24"/>
-          <w:szCs w:val="24"/>
-        </w:rPr>
-        <w:t>', '</w:t>
-      </w:r>
-      <w:proofErr w:type="spellStart"/>
-      <w:r>
-        <w:rPr>
-          <w:rFonts w:ascii="Arial" w:eastAsia="Times New Roman" w:hAnsi="Arial"/>
-          <w:color w:val="000000"/>
-          <w:sz w:val="24"/>
-          <w:szCs w:val="24"/>
-        </w:rPr>
-        <w:t>shared_receipt_with_poi</w:t>
-      </w:r>
-      <w:proofErr w:type="spellEnd"/>
-      <w:r>
-        <w:rPr>
-          <w:rFonts w:ascii="Arial" w:eastAsia="Times New Roman" w:hAnsi="Arial"/>
-          <w:color w:val="000000"/>
-          <w:sz w:val="24"/>
-          <w:szCs w:val="24"/>
-        </w:rPr>
-        <w:t>']</w:t>
+        <w:t>email features</w:t>
+      </w:r>
+      <w:r>
+        <w:rPr>
+          <w:rFonts w:ascii="Arial" w:eastAsia="Times New Roman" w:hAnsi="Arial"/>
+          <w:color w:val="000000"/>
+          <w:sz w:val="24"/>
+          <w:szCs w:val="24"/>
+        </w:rPr>
+        <w:t>: ['to_messages', 'email_address', 'from_poi_to_this_person', 'from_messages', 'from_this_person_to_poi', 'shared_receipt_with_poi']</w:t>
       </w:r>
     </w:p>
     <w:p>
@@ -652,7 +286,43 @@
           <w:sz w:val="24"/>
           <w:szCs w:val="24"/>
         </w:rPr>
-        <w:t xml:space="preserve">interest in the fraud case out of a total of 146 persons in the data set. These persons of interest were selected based upon being indicted, reached a settlement or plea deal with the government, or testified in exchange for prosecution immunity. </w:t>
+        <w:t>interest in the fraud case out of a total of 146 persons in the data set. These persons of interest were selected ba</w:t>
+      </w:r>
+      <w:r>
+        <w:rPr>
+          <w:rFonts w:ascii="Arial" w:eastAsia="Times New Roman" w:hAnsi="Arial"/>
+          <w:color w:val="000000"/>
+          <w:sz w:val="24"/>
+          <w:szCs w:val="24"/>
+        </w:rPr>
+        <w:t>sed upon being indicted, reaching</w:t>
+      </w:r>
+      <w:r>
+        <w:rPr>
+          <w:rFonts w:ascii="Arial" w:eastAsia="Times New Roman" w:hAnsi="Arial"/>
+          <w:color w:val="000000"/>
+          <w:sz w:val="24"/>
+          <w:szCs w:val="24"/>
+        </w:rPr>
+        <w:t xml:space="preserve"> a settlement or plea deal w</w:t>
+      </w:r>
+      <w:r>
+        <w:rPr>
+          <w:rFonts w:ascii="Arial" w:eastAsia="Times New Roman" w:hAnsi="Arial"/>
+          <w:color w:val="000000"/>
+          <w:sz w:val="24"/>
+          <w:szCs w:val="24"/>
+        </w:rPr>
+        <w:t>ith the government, or testifing</w:t>
+      </w:r>
+      <w:r>
+        <w:rPr>
+          <w:rFonts w:ascii="Arial" w:eastAsia="Times New Roman" w:hAnsi="Arial"/>
+          <w:color w:val="000000"/>
+          <w:sz w:val="24"/>
+          <w:szCs w:val="24"/>
+        </w:rPr>
+        <w:t xml:space="preserve"> in exchange for prosecution immunity. </w:t>
       </w:r>
     </w:p>
     <w:p>
@@ -700,7 +370,25 @@
           <w:sz w:val="24"/>
           <w:szCs w:val="24"/>
         </w:rPr>
-        <w:t xml:space="preserve">Below are the total amounts of missing values for each feature. </w:t>
+        <w:t>Below are the total amounts of missing values</w:t>
+      </w:r>
+      <w:r>
+        <w:rPr>
+          <w:rFonts w:ascii="Arial" w:eastAsia="Times New Roman" w:hAnsi="Arial"/>
+          <w:color w:val="000000"/>
+          <w:sz w:val="24"/>
+          <w:szCs w:val="24"/>
+        </w:rPr>
+        <w:t xml:space="preserve"> {i.e “NaN”)</w:t>
+      </w:r>
+      <w:r>
+        <w:rPr>
+          <w:rFonts w:ascii="Arial" w:eastAsia="Times New Roman" w:hAnsi="Arial"/>
+          <w:color w:val="000000"/>
+          <w:sz w:val="24"/>
+          <w:szCs w:val="24"/>
+        </w:rPr>
+        <w:t xml:space="preserve"> for each feature. </w:t>
       </w:r>
     </w:p>
     <w:p>
@@ -724,347 +412,7 @@
           <w:sz w:val="24"/>
           <w:szCs w:val="24"/>
         </w:rPr>
-        <w:t>{</w:t>
-      </w:r>
-      <w:proofErr w:type="gramStart"/>
-      <w:r>
-        <w:rPr>
-          <w:rFonts w:ascii="Arial" w:eastAsia="Times New Roman" w:hAnsi="Arial"/>
-          <w:color w:val="000000"/>
-          <w:sz w:val="24"/>
-          <w:szCs w:val="24"/>
-        </w:rPr>
-        <w:t>'salary'</w:t>
-      </w:r>
-      <w:proofErr w:type="gramEnd"/>
-      <w:r>
-        <w:rPr>
-          <w:rFonts w:ascii="Arial" w:eastAsia="Times New Roman" w:hAnsi="Arial"/>
-          <w:color w:val="000000"/>
-          <w:sz w:val="24"/>
-          <w:szCs w:val="24"/>
-        </w:rPr>
-        <w:t>: 51, '</w:t>
-      </w:r>
-      <w:proofErr w:type="spellStart"/>
-      <w:r>
-        <w:rPr>
-          <w:rFonts w:ascii="Arial" w:eastAsia="Times New Roman" w:hAnsi="Arial"/>
-          <w:color w:val="000000"/>
-          <w:sz w:val="24"/>
-          <w:szCs w:val="24"/>
-        </w:rPr>
-        <w:t>to_messages</w:t>
-      </w:r>
-      <w:proofErr w:type="spellEnd"/>
-      <w:r>
-        <w:rPr>
-          <w:rFonts w:ascii="Arial" w:eastAsia="Times New Roman" w:hAnsi="Arial"/>
-          <w:color w:val="000000"/>
-          <w:sz w:val="24"/>
-          <w:szCs w:val="24"/>
-        </w:rPr>
-        <w:t>': 59, '</w:t>
-      </w:r>
-      <w:proofErr w:type="spellStart"/>
-      <w:r>
-        <w:rPr>
-          <w:rFonts w:ascii="Arial" w:eastAsia="Times New Roman" w:hAnsi="Arial"/>
-          <w:color w:val="000000"/>
-          <w:sz w:val="24"/>
-          <w:szCs w:val="24"/>
-        </w:rPr>
-        <w:t>deferral_payments</w:t>
-      </w:r>
-      <w:proofErr w:type="spellEnd"/>
-      <w:r>
-        <w:rPr>
-          <w:rFonts w:ascii="Arial" w:eastAsia="Times New Roman" w:hAnsi="Arial"/>
-          <w:color w:val="000000"/>
-          <w:sz w:val="24"/>
-          <w:szCs w:val="24"/>
-        </w:rPr>
-        <w:t>': 107, '</w:t>
-      </w:r>
-      <w:proofErr w:type="spellStart"/>
-      <w:r>
-        <w:rPr>
-          <w:rFonts w:ascii="Arial" w:eastAsia="Times New Roman" w:hAnsi="Arial"/>
-          <w:color w:val="000000"/>
-          <w:sz w:val="24"/>
-          <w:szCs w:val="24"/>
-        </w:rPr>
-        <w:t>total_payments</w:t>
-      </w:r>
-      <w:proofErr w:type="spellEnd"/>
-      <w:r>
-        <w:rPr>
-          <w:rFonts w:ascii="Arial" w:eastAsia="Times New Roman" w:hAnsi="Arial"/>
-          <w:color w:val="000000"/>
-          <w:sz w:val="24"/>
-          <w:szCs w:val="24"/>
-        </w:rPr>
-        <w:t>': 21, '</w:t>
-      </w:r>
-      <w:proofErr w:type="spellStart"/>
-      <w:r>
-        <w:rPr>
-          <w:rFonts w:ascii="Arial" w:eastAsia="Times New Roman" w:hAnsi="Arial"/>
-          <w:color w:val="000000"/>
-          <w:sz w:val="24"/>
-          <w:szCs w:val="24"/>
-        </w:rPr>
-        <w:t>long_term_incentive</w:t>
-      </w:r>
-      <w:proofErr w:type="spellEnd"/>
-      <w:r>
-        <w:rPr>
-          <w:rFonts w:ascii="Arial" w:eastAsia="Times New Roman" w:hAnsi="Arial"/>
-          <w:color w:val="000000"/>
-          <w:sz w:val="24"/>
-          <w:szCs w:val="24"/>
-        </w:rPr>
-        <w:t>': 80, '</w:t>
-      </w:r>
-      <w:proofErr w:type="spellStart"/>
-      <w:r>
-        <w:rPr>
-          <w:rFonts w:ascii="Arial" w:eastAsia="Times New Roman" w:hAnsi="Arial"/>
-          <w:color w:val="000000"/>
-          <w:sz w:val="24"/>
-          <w:szCs w:val="24"/>
-        </w:rPr>
-        <w:t>loan_advances</w:t>
-      </w:r>
-      <w:proofErr w:type="spellEnd"/>
-      <w:r>
-        <w:rPr>
-          <w:rFonts w:ascii="Arial" w:eastAsia="Times New Roman" w:hAnsi="Arial"/>
-          <w:color w:val="000000"/>
-          <w:sz w:val="24"/>
-          <w:szCs w:val="24"/>
-        </w:rPr>
-        <w:t>': 142, 'bonus': 64, '</w:t>
-      </w:r>
-      <w:proofErr w:type="spellStart"/>
-      <w:r>
-        <w:rPr>
-          <w:rFonts w:ascii="Arial" w:eastAsia="Times New Roman" w:hAnsi="Arial"/>
-          <w:color w:val="000000"/>
-          <w:sz w:val="24"/>
-          <w:szCs w:val="24"/>
-        </w:rPr>
-        <w:t>restricted_stock</w:t>
-      </w:r>
-      <w:proofErr w:type="spellEnd"/>
-      <w:r>
-        <w:rPr>
-          <w:rFonts w:ascii="Arial" w:eastAsia="Times New Roman" w:hAnsi="Arial"/>
-          <w:color w:val="000000"/>
-          <w:sz w:val="24"/>
-          <w:szCs w:val="24"/>
-        </w:rPr>
-        <w:t>': 36, '</w:t>
-      </w:r>
-      <w:proofErr w:type="spellStart"/>
-      <w:r>
-        <w:rPr>
-          <w:rFonts w:ascii="Arial" w:eastAsia="Times New Roman" w:hAnsi="Arial"/>
-          <w:color w:val="000000"/>
-          <w:sz w:val="24"/>
-          <w:szCs w:val="24"/>
-        </w:rPr>
-        <w:t>restricted_stock_deferred</w:t>
-      </w:r>
-      <w:proofErr w:type="spellEnd"/>
-      <w:r>
-        <w:rPr>
-          <w:rFonts w:ascii="Arial" w:eastAsia="Times New Roman" w:hAnsi="Arial"/>
-          <w:color w:val="000000"/>
-          <w:sz w:val="24"/>
-          <w:szCs w:val="24"/>
-        </w:rPr>
-        <w:t>': 128, '</w:t>
-      </w:r>
-      <w:proofErr w:type="spellStart"/>
-      <w:r>
-        <w:rPr>
-          <w:rFonts w:ascii="Arial" w:eastAsia="Times New Roman" w:hAnsi="Arial"/>
-          <w:color w:val="000000"/>
-          <w:sz w:val="24"/>
-          <w:szCs w:val="24"/>
-        </w:rPr>
-        <w:t>total_stock_value</w:t>
-      </w:r>
-      <w:proofErr w:type="spellEnd"/>
-      <w:r>
-        <w:rPr>
-          <w:rFonts w:ascii="Arial" w:eastAsia="Times New Roman" w:hAnsi="Arial"/>
-          <w:color w:val="000000"/>
-          <w:sz w:val="24"/>
-          <w:szCs w:val="24"/>
-        </w:rPr>
-        <w:t>': 20, '</w:t>
-      </w:r>
-      <w:proofErr w:type="spellStart"/>
-      <w:r>
-        <w:rPr>
-          <w:rFonts w:ascii="Arial" w:eastAsia="Times New Roman" w:hAnsi="Arial"/>
-          <w:color w:val="000000"/>
-          <w:sz w:val="24"/>
-          <w:szCs w:val="24"/>
-        </w:rPr>
-        <w:t>shared_receipt_with_poi</w:t>
-      </w:r>
-      <w:proofErr w:type="spellEnd"/>
-      <w:r>
-        <w:rPr>
-          <w:rFonts w:ascii="Arial" w:eastAsia="Times New Roman" w:hAnsi="Arial"/>
-          <w:color w:val="000000"/>
-          <w:sz w:val="24"/>
-          <w:szCs w:val="24"/>
-        </w:rPr>
-        <w:t>': 59, '</w:t>
-      </w:r>
-      <w:proofErr w:type="spellStart"/>
-      <w:r>
-        <w:rPr>
-          <w:rFonts w:ascii="Arial" w:eastAsia="Times New Roman" w:hAnsi="Arial"/>
-          <w:color w:val="000000"/>
-          <w:sz w:val="24"/>
-          <w:szCs w:val="24"/>
-        </w:rPr>
-        <w:t>from_poi_to_this_person</w:t>
-      </w:r>
-      <w:proofErr w:type="spellEnd"/>
-      <w:r>
-        <w:rPr>
-          <w:rFonts w:ascii="Arial" w:eastAsia="Times New Roman" w:hAnsi="Arial"/>
-          <w:color w:val="000000"/>
-          <w:sz w:val="24"/>
-          <w:szCs w:val="24"/>
-        </w:rPr>
-        <w:t>': 59, '</w:t>
-      </w:r>
-      <w:proofErr w:type="spellStart"/>
-      <w:r>
-        <w:rPr>
-          <w:rFonts w:ascii="Arial" w:eastAsia="Times New Roman" w:hAnsi="Arial"/>
-          <w:color w:val="000000"/>
-          <w:sz w:val="24"/>
-          <w:szCs w:val="24"/>
-        </w:rPr>
-        <w:t>exercised_stock_options</w:t>
-      </w:r>
-      <w:proofErr w:type="spellEnd"/>
-      <w:r>
-        <w:rPr>
-          <w:rFonts w:ascii="Arial" w:eastAsia="Times New Roman" w:hAnsi="Arial"/>
-          <w:color w:val="000000"/>
-          <w:sz w:val="24"/>
-          <w:szCs w:val="24"/>
-        </w:rPr>
-        <w:t>': 44, '</w:t>
-      </w:r>
-      <w:proofErr w:type="spellStart"/>
-      <w:r>
-        <w:rPr>
-          <w:rFonts w:ascii="Arial" w:eastAsia="Times New Roman" w:hAnsi="Arial"/>
-          <w:color w:val="000000"/>
-          <w:sz w:val="24"/>
-          <w:szCs w:val="24"/>
-        </w:rPr>
-        <w:t>from_messages</w:t>
-      </w:r>
-      <w:proofErr w:type="spellEnd"/>
-      <w:r>
-        <w:rPr>
-          <w:rFonts w:ascii="Arial" w:eastAsia="Times New Roman" w:hAnsi="Arial"/>
-          <w:color w:val="000000"/>
-          <w:sz w:val="24"/>
-          <w:szCs w:val="24"/>
-        </w:rPr>
-        <w:t>': 59, 'other': 53, '</w:t>
-      </w:r>
-      <w:proofErr w:type="spellStart"/>
-      <w:r>
-        <w:rPr>
-          <w:rFonts w:ascii="Arial" w:eastAsia="Times New Roman" w:hAnsi="Arial"/>
-          <w:color w:val="000000"/>
-          <w:sz w:val="24"/>
-          <w:szCs w:val="24"/>
-        </w:rPr>
-        <w:t>from_this_person_to_poi</w:t>
-      </w:r>
-      <w:proofErr w:type="spellEnd"/>
-      <w:r>
-        <w:rPr>
-          <w:rFonts w:ascii="Arial" w:eastAsia="Times New Roman" w:hAnsi="Arial"/>
-          <w:color w:val="000000"/>
-          <w:sz w:val="24"/>
-          <w:szCs w:val="24"/>
-        </w:rPr>
-        <w:t>': 59, '</w:t>
-      </w:r>
-      <w:proofErr w:type="spellStart"/>
-      <w:r>
-        <w:rPr>
-          <w:rFonts w:ascii="Arial" w:eastAsia="Times New Roman" w:hAnsi="Arial"/>
-          <w:color w:val="000000"/>
-          <w:sz w:val="24"/>
-          <w:szCs w:val="24"/>
-        </w:rPr>
-        <w:t>deferred_income</w:t>
-      </w:r>
-      <w:proofErr w:type="spellEnd"/>
-      <w:r>
-        <w:rPr>
-          <w:rFonts w:ascii="Arial" w:eastAsia="Times New Roman" w:hAnsi="Arial"/>
-          <w:color w:val="000000"/>
-          <w:sz w:val="24"/>
-          <w:szCs w:val="24"/>
-        </w:rPr>
-        <w:t>': 97, 'expenses': 51, '</w:t>
-      </w:r>
-      <w:proofErr w:type="spellStart"/>
-      <w:r>
-        <w:rPr>
-          <w:rFonts w:ascii="Arial" w:eastAsia="Times New Roman" w:hAnsi="Arial"/>
-          <w:color w:val="000000"/>
-          <w:sz w:val="24"/>
-          <w:szCs w:val="24"/>
-        </w:rPr>
-        <w:t>email_address</w:t>
-      </w:r>
-      <w:proofErr w:type="spellEnd"/>
-      <w:r>
-        <w:rPr>
-          <w:rFonts w:ascii="Arial" w:eastAsia="Times New Roman" w:hAnsi="Arial"/>
-          <w:color w:val="000000"/>
-          <w:sz w:val="24"/>
-          <w:szCs w:val="24"/>
-        </w:rPr>
-        <w:t>': 34, '</w:t>
-      </w:r>
-      <w:proofErr w:type="spellStart"/>
-      <w:r>
-        <w:rPr>
-          <w:rFonts w:ascii="Arial" w:eastAsia="Times New Roman" w:hAnsi="Arial"/>
-          <w:color w:val="000000"/>
-          <w:sz w:val="24"/>
-          <w:szCs w:val="24"/>
-        </w:rPr>
-        <w:t>director_fees</w:t>
-      </w:r>
-      <w:proofErr w:type="spellEnd"/>
-      <w:r>
-        <w:rPr>
-          <w:rFonts w:ascii="Arial" w:eastAsia="Times New Roman" w:hAnsi="Arial"/>
-          <w:color w:val="000000"/>
-          <w:sz w:val="24"/>
-          <w:szCs w:val="24"/>
-        </w:rPr>
-        <w:t>': 129}</w:t>
+        <w:t>{'salary': 51, 'to_messages': 59, 'deferral_payments': 107, 'total_payments': 21, 'long_term_incentive': 80, 'loan_advances': 142, 'bonus': 64, 'restricted_stock': 36, 'restricted_stock_deferred': 128, 'total_stock_value': 20, 'shared_receipt_with_poi': 59, 'from_poi_to_this_person': 59, 'exercised_stock_options': 44, 'from_messages': 59, 'other': 53, 'from_this_person_to_poi': 59, 'deferred_income': 97, 'expenses': 51, 'email_address': 34, 'director_fees': 129}</w:t>
       </w:r>
     </w:p>
     <w:p>
@@ -1103,56 +451,52 @@
           <w:sz w:val="24"/>
           <w:szCs w:val="24"/>
         </w:rPr>
-        <w:t xml:space="preserve">These missing values could lead to problems with our algorithm. </w:t>
-      </w:r>
-      <w:r>
-        <w:rPr>
-          <w:rFonts w:ascii="Arial" w:eastAsia="Times New Roman" w:hAnsi="Arial"/>
-          <w:color w:val="000000"/>
-          <w:sz w:val="24"/>
-          <w:szCs w:val="24"/>
-        </w:rPr>
-        <w:t>For example, about 14.38% of have “</w:t>
-      </w:r>
-      <w:proofErr w:type="spellStart"/>
-      <w:r>
-        <w:rPr>
-          <w:rFonts w:ascii="Arial" w:eastAsia="Times New Roman" w:hAnsi="Arial"/>
-          <w:color w:val="000000"/>
-          <w:sz w:val="24"/>
-          <w:szCs w:val="24"/>
-        </w:rPr>
-        <w:t>NaN</w:t>
-      </w:r>
-      <w:proofErr w:type="spellEnd"/>
-      <w:r>
-        <w:rPr>
-          <w:rFonts w:ascii="Arial" w:eastAsia="Times New Roman" w:hAnsi="Arial"/>
-          <w:color w:val="000000"/>
-          <w:sz w:val="24"/>
-          <w:szCs w:val="24"/>
-        </w:rPr>
-        <w:t>” written for their total payments. None of those with “</w:t>
-      </w:r>
-      <w:proofErr w:type="spellStart"/>
-      <w:r>
-        <w:rPr>
-          <w:rFonts w:ascii="Arial" w:eastAsia="Times New Roman" w:hAnsi="Arial"/>
-          <w:color w:val="000000"/>
-          <w:sz w:val="24"/>
-          <w:szCs w:val="24"/>
-        </w:rPr>
-        <w:t>NaN</w:t>
-      </w:r>
-      <w:proofErr w:type="spellEnd"/>
-      <w:r>
-        <w:rPr>
-          <w:rFonts w:ascii="Arial" w:eastAsia="Times New Roman" w:hAnsi="Arial"/>
-          <w:color w:val="000000"/>
-          <w:sz w:val="24"/>
-          <w:szCs w:val="24"/>
-        </w:rPr>
-        <w:t xml:space="preserve">” written for their total payments were POIs. For this </w:t>
+        <w:t xml:space="preserve">These missing values could lead to problems </w:t>
+      </w:r>
+      <w:r>
+        <w:rPr>
+          <w:rFonts w:ascii="Arial" w:eastAsia="Times New Roman" w:hAnsi="Arial"/>
+          <w:color w:val="000000"/>
+          <w:sz w:val="24"/>
+          <w:szCs w:val="24"/>
+        </w:rPr>
+        <w:t>when applying</w:t>
+      </w:r>
+      <w:r>
+        <w:rPr>
+          <w:rFonts w:ascii="Arial" w:eastAsia="Times New Roman" w:hAnsi="Arial"/>
+          <w:color w:val="000000"/>
+          <w:sz w:val="24"/>
+          <w:szCs w:val="24"/>
+        </w:rPr>
+        <w:t xml:space="preserve"> algorithm. </w:t>
+      </w:r>
+      <w:r>
+        <w:rPr>
+          <w:rFonts w:ascii="Arial" w:eastAsia="Times New Roman" w:hAnsi="Arial"/>
+          <w:color w:val="000000"/>
+          <w:sz w:val="24"/>
+          <w:szCs w:val="24"/>
+        </w:rPr>
+        <w:t xml:space="preserve">For example, about 14.38% of </w:t>
+      </w:r>
+      <w:r>
+        <w:rPr>
+          <w:rFonts w:ascii="Arial" w:eastAsia="Times New Roman" w:hAnsi="Arial"/>
+          <w:color w:val="000000"/>
+          <w:sz w:val="24"/>
+          <w:szCs w:val="24"/>
+        </w:rPr>
+        <w:t xml:space="preserve">the 146 persons in the dataset </w:t>
+      </w:r>
+      <w:r>
+        <w:rPr>
+          <w:rFonts w:ascii="Arial" w:eastAsia="Times New Roman" w:hAnsi="Arial"/>
+          <w:color w:val="000000"/>
+          <w:sz w:val="24"/>
+          <w:szCs w:val="24"/>
+        </w:rPr>
+        <w:t xml:space="preserve">have “NaN” written for their total payments. None of those with “NaN” written for their total </w:t>
       </w:r>
       <w:r>
         <w:rPr>
@@ -1162,56 +506,7 @@
           <w:szCs w:val="24"/>
         </w:rPr>
         <w:lastRenderedPageBreak/>
-        <w:t>reason, a machine-learning algorithm would most likely associate a “</w:t>
-      </w:r>
-      <w:proofErr w:type="spellStart"/>
-      <w:r>
-        <w:rPr>
-          <w:rFonts w:ascii="Arial" w:eastAsia="Times New Roman" w:hAnsi="Arial"/>
-          <w:color w:val="000000"/>
-          <w:sz w:val="24"/>
-          <w:szCs w:val="24"/>
-        </w:rPr>
-        <w:t>NaN</w:t>
-      </w:r>
-      <w:proofErr w:type="spellEnd"/>
-      <w:r>
-        <w:rPr>
-          <w:rFonts w:ascii="Arial" w:eastAsia="Times New Roman" w:hAnsi="Arial"/>
-          <w:color w:val="000000"/>
-          <w:sz w:val="24"/>
-          <w:szCs w:val="24"/>
-        </w:rPr>
-        <w:t xml:space="preserve">” value with non-POIs. </w:t>
-      </w:r>
-      <w:r>
-        <w:rPr>
-          <w:rFonts w:ascii="Arial" w:eastAsia="Times New Roman" w:hAnsi="Arial"/>
-          <w:color w:val="000000"/>
-          <w:sz w:val="24"/>
-          <w:szCs w:val="24"/>
-        </w:rPr>
-        <w:t xml:space="preserve">This could lead to our algorithm associating </w:t>
-      </w:r>
-      <w:proofErr w:type="spellStart"/>
-      <w:r>
-        <w:rPr>
-          <w:rFonts w:ascii="Arial" w:eastAsia="Times New Roman" w:hAnsi="Arial"/>
-          <w:color w:val="000000"/>
-          <w:sz w:val="24"/>
-          <w:szCs w:val="24"/>
-        </w:rPr>
-        <w:t>NaN</w:t>
-      </w:r>
-      <w:proofErr w:type="spellEnd"/>
-      <w:r>
-        <w:rPr>
-          <w:rFonts w:ascii="Arial" w:eastAsia="Times New Roman" w:hAnsi="Arial"/>
-          <w:color w:val="000000"/>
-          <w:sz w:val="24"/>
-          <w:szCs w:val="24"/>
-        </w:rPr>
-        <w:t xml:space="preserve"> with non-POIs. </w:t>
+        <w:t xml:space="preserve">payments were POIs. For this reason, a machine-learning algorithm would most likely associate a “NaN” value with non-POIs. </w:t>
       </w:r>
     </w:p>
     <w:p>
@@ -1268,7 +563,16 @@
           <w:sz w:val="24"/>
           <w:szCs w:val="24"/>
         </w:rPr>
-        <w:t xml:space="preserve"> Enron employee is a person on interest and should be investigated for fraud in the scandal. </w:t>
+        <w:t xml:space="preserve"> Enron employee is a person of</w:t>
+      </w:r>
+      <w:r>
+        <w:rPr>
+          <w:rFonts w:ascii="Arial" w:eastAsia="Times New Roman" w:hAnsi="Arial"/>
+          <w:color w:val="000000"/>
+          <w:sz w:val="24"/>
+          <w:szCs w:val="24"/>
+        </w:rPr>
+        <w:t xml:space="preserve"> interest and should be investigated for fraud in the scandal. </w:t>
       </w:r>
       <w:r>
         <w:rPr>
@@ -1286,7 +590,25 @@
           <w:sz w:val="24"/>
           <w:szCs w:val="24"/>
         </w:rPr>
-        <w:t xml:space="preserve">the dataset provides a large amount of features about each person and we have a list of persons of interest we can use supervised machine learning create a discrete output of whether a person should be labeled as a person of interest and burned at the </w:t>
+        <w:t>the dataset provides a large amount of features about each person and we have a list of persons of interest we can use supervised machine learning</w:t>
+      </w:r>
+      <w:r>
+        <w:rPr>
+          <w:rFonts w:ascii="Arial" w:eastAsia="Times New Roman" w:hAnsi="Arial"/>
+          <w:color w:val="000000"/>
+          <w:sz w:val="24"/>
+          <w:szCs w:val="24"/>
+        </w:rPr>
+        <w:t xml:space="preserve"> to</w:t>
+      </w:r>
+      <w:r>
+        <w:rPr>
+          <w:rFonts w:ascii="Arial" w:eastAsia="Times New Roman" w:hAnsi="Arial"/>
+          <w:color w:val="000000"/>
+          <w:sz w:val="24"/>
+          <w:szCs w:val="24"/>
+        </w:rPr>
+        <w:t xml:space="preserve"> create a discrete output of whether a person should be labeled as a person of interest and burned at the </w:t>
       </w:r>
       <w:r>
         <w:rPr>
@@ -1334,7 +656,25 @@
           <w:sz w:val="24"/>
           <w:szCs w:val="24"/>
         </w:rPr>
-        <w:t xml:space="preserve">In the dataset there was an outlier in the dataset. A so called person, “TOTAL”, had a ‘salary’ of $26,704,229. This was an extremely high salary, even for the witches practicing dark moneymaking magic at Enron. I found this data point to be an outlier based upon a spreadsheet quirk and removed it. </w:t>
+        <w:t>In the dataset ther</w:t>
+      </w:r>
+      <w:r>
+        <w:rPr>
+          <w:rFonts w:ascii="Arial" w:eastAsia="Times New Roman" w:hAnsi="Arial"/>
+          <w:color w:val="000000"/>
+          <w:sz w:val="24"/>
+          <w:szCs w:val="24"/>
+        </w:rPr>
+        <w:t>e was an outlier “person”.</w:t>
+      </w:r>
+      <w:r>
+        <w:rPr>
+          <w:rFonts w:ascii="Arial" w:eastAsia="Times New Roman" w:hAnsi="Arial"/>
+          <w:color w:val="000000"/>
+          <w:sz w:val="24"/>
+          <w:szCs w:val="24"/>
+        </w:rPr>
+        <w:t xml:space="preserve"> A so called person, “TOTAL”, had a ‘salary’ of $26,704,229. This was an extremely high salary, even for the witches practicing dark moneymaking magic at Enron. I found this data point to be an outlier based upon a spreadsheet quirk and removed it. </w:t>
       </w:r>
     </w:p>
     <w:p>
@@ -1368,39 +708,7 @@
           <w:rFonts w:ascii="Arial" w:eastAsia="Times New Roman" w:hAnsi="Arial" w:cs="Times New Roman"/>
           <w:color w:val="000000"/>
         </w:rPr>
-        <w:t xml:space="preserve"> of the features that you use, and if you used an automated feature selection function like </w:t>
-      </w:r>
-      <w:proofErr w:type="spellStart"/>
-      <w:r>
-        <w:rPr>
-          <w:rFonts w:ascii="Arial" w:eastAsia="Times New Roman" w:hAnsi="Arial" w:cs="Times New Roman"/>
-          <w:color w:val="000000"/>
-        </w:rPr>
-        <w:t>SelectKBest</w:t>
-      </w:r>
-      <w:proofErr w:type="spellEnd"/>
-      <w:r>
-        <w:rPr>
-          <w:rFonts w:ascii="Arial" w:eastAsia="Times New Roman" w:hAnsi="Arial" w:cs="Times New Roman"/>
-          <w:color w:val="000000"/>
-        </w:rPr>
-        <w:t>, please report the feature scores and reasons for your choice of parameter values.  [</w:t>
-      </w:r>
-      <w:proofErr w:type="gramStart"/>
-      <w:r>
-        <w:rPr>
-          <w:rFonts w:ascii="Arial" w:eastAsia="Times New Roman" w:hAnsi="Arial" w:cs="Times New Roman"/>
-          <w:color w:val="000000"/>
-        </w:rPr>
-        <w:t>relevant</w:t>
-      </w:r>
-      <w:proofErr w:type="gramEnd"/>
-      <w:r>
-        <w:rPr>
-          <w:rFonts w:ascii="Arial" w:eastAsia="Times New Roman" w:hAnsi="Arial" w:cs="Times New Roman"/>
-          <w:color w:val="000000"/>
-        </w:rPr>
-        <w:t xml:space="preserve"> rubric items: “create new features”, “properly scale features”, “intelligently select feature”]</w:t>
+        <w:t xml:space="preserve"> of the features that you use, and if you used an automated feature selection function like SelectKBest, please report the feature scores and reasons for your choice of parameter values.  [relevant rubric items: “create new features”, “properly scale features”, “intelligently select feature”]</w:t>
       </w:r>
     </w:p>
     <w:p>
@@ -1431,94 +739,28 @@
           <w:rFonts w:ascii="Arial" w:eastAsia="Times New Roman" w:hAnsi="Arial" w:cs="Times New Roman"/>
           <w:color w:val="000000"/>
         </w:rPr>
-        <w:t xml:space="preserve"> 'poi','</w:t>
-      </w:r>
-      <w:proofErr w:type="spellStart"/>
-      <w:r>
-        <w:rPr>
-          <w:rFonts w:ascii="Arial" w:eastAsia="Times New Roman" w:hAnsi="Arial" w:cs="Times New Roman"/>
-          <w:color w:val="000000"/>
-        </w:rPr>
-        <w:t>fraction_to_poi</w:t>
-      </w:r>
-      <w:proofErr w:type="spellEnd"/>
-      <w:r>
-        <w:rPr>
-          <w:rFonts w:ascii="Arial" w:eastAsia="Times New Roman" w:hAnsi="Arial" w:cs="Times New Roman"/>
-          <w:color w:val="000000"/>
-        </w:rPr>
-        <w:t>', '</w:t>
-      </w:r>
-      <w:proofErr w:type="spellStart"/>
-      <w:r>
-        <w:rPr>
-          <w:rFonts w:ascii="Arial" w:eastAsia="Times New Roman" w:hAnsi="Arial" w:cs="Times New Roman"/>
-          <w:color w:val="000000"/>
-        </w:rPr>
-        <w:t>fraction_from_poi</w:t>
-      </w:r>
-      <w:proofErr w:type="spellEnd"/>
-      <w:r>
-        <w:rPr>
-          <w:rFonts w:ascii="Arial" w:eastAsia="Times New Roman" w:hAnsi="Arial" w:cs="Times New Roman"/>
-          <w:color w:val="000000"/>
-        </w:rPr>
-        <w:t>', '</w:t>
-      </w:r>
-      <w:proofErr w:type="spellStart"/>
-      <w:r>
-        <w:rPr>
-          <w:rFonts w:ascii="Arial" w:eastAsia="Times New Roman" w:hAnsi="Arial" w:cs="Times New Roman"/>
-          <w:color w:val="000000"/>
-        </w:rPr>
-        <w:t>fraction_bonus_salary</w:t>
-      </w:r>
-      <w:proofErr w:type="spellEnd"/>
-      <w:r>
-        <w:rPr>
-          <w:rFonts w:ascii="Arial" w:eastAsia="Times New Roman" w:hAnsi="Arial" w:cs="Times New Roman"/>
-          <w:color w:val="000000"/>
-        </w:rPr>
-        <w:t xml:space="preserve">', </w:t>
-      </w:r>
-      <w:proofErr w:type="gramStart"/>
-      <w:r>
-        <w:rPr>
-          <w:rFonts w:ascii="Arial" w:eastAsia="Times New Roman" w:hAnsi="Arial" w:cs="Times New Roman"/>
-          <w:color w:val="000000"/>
-        </w:rPr>
-        <w:t>'</w:t>
-      </w:r>
-      <w:proofErr w:type="spellStart"/>
-      <w:r>
-        <w:rPr>
-          <w:rFonts w:ascii="Arial" w:eastAsia="Times New Roman" w:hAnsi="Arial" w:cs="Times New Roman"/>
-          <w:color w:val="000000"/>
-        </w:rPr>
-        <w:t>fraction</w:t>
-      </w:r>
-      <w:proofErr w:type="gramEnd"/>
-      <w:r>
-        <w:rPr>
-          <w:rFonts w:ascii="Arial" w:eastAsia="Times New Roman" w:hAnsi="Arial" w:cs="Times New Roman"/>
-          <w:color w:val="000000"/>
-        </w:rPr>
-        <w:t>_total_stock_value_salary</w:t>
-      </w:r>
-      <w:proofErr w:type="spellEnd"/>
-      <w:r>
-        <w:rPr>
-          <w:rFonts w:ascii="Arial" w:eastAsia="Times New Roman" w:hAnsi="Arial" w:cs="Times New Roman"/>
-          <w:color w:val="000000"/>
-        </w:rPr>
-        <w:t>'</w:t>
-      </w:r>
-      <w:r>
-        <w:rPr>
-          <w:rFonts w:ascii="Arial" w:eastAsia="Times New Roman" w:hAnsi="Arial" w:cs="Times New Roman"/>
-          <w:color w:val="000000"/>
-        </w:rPr>
-        <w:t>. I use POI to allow for my supervised machine learning algorithms to check against the true answer</w:t>
+        <w:t xml:space="preserve"> 'poi','fraction_to_poi', 'fraction_from_poi', 'fraction_bonus_salary', 'fraction_total_stock_value_salary'</w:t>
+      </w:r>
+      <w:r>
+        <w:rPr>
+          <w:rFonts w:ascii="Arial" w:eastAsia="Times New Roman" w:hAnsi="Arial" w:cs="Times New Roman"/>
+          <w:color w:val="000000"/>
+        </w:rPr>
+        <w:t xml:space="preserve">. I use </w:t>
+      </w:r>
+      <w:r>
+        <w:rPr>
+          <w:rFonts w:ascii="Arial" w:eastAsia="Times New Roman" w:hAnsi="Arial" w:cs="Times New Roman"/>
+          <w:color w:val="000000"/>
+        </w:rPr>
+        <w:t xml:space="preserve">the </w:t>
+      </w:r>
+      <w:r>
+        <w:rPr>
+          <w:rFonts w:ascii="Arial" w:eastAsia="Times New Roman" w:hAnsi="Arial" w:cs="Times New Roman"/>
+          <w:color w:val="000000"/>
+        </w:rPr>
+        <w:t>POI to allow for my supervised machine learning algorithms to check against the true answer</w:t>
       </w:r>
       <w:r>
         <w:rPr>
@@ -1532,23 +774,7 @@
           <w:rFonts w:ascii="Arial" w:eastAsia="Times New Roman" w:hAnsi="Arial" w:cs="Times New Roman"/>
           <w:color w:val="000000"/>
         </w:rPr>
-        <w:t xml:space="preserve"> created the fraction to poi and fraction from poi since I wanted to get a better understanding of the true amount a person had email contact with </w:t>
-      </w:r>
-      <w:proofErr w:type="gramStart"/>
-      <w:r>
-        <w:rPr>
-          <w:rFonts w:ascii="Arial" w:eastAsia="Times New Roman" w:hAnsi="Arial" w:cs="Times New Roman"/>
-          <w:color w:val="000000"/>
-        </w:rPr>
-        <w:t>a poi</w:t>
-      </w:r>
-      <w:proofErr w:type="gramEnd"/>
-      <w:r>
-        <w:rPr>
-          <w:rFonts w:ascii="Arial" w:eastAsia="Times New Roman" w:hAnsi="Arial" w:cs="Times New Roman"/>
-          <w:color w:val="000000"/>
-        </w:rPr>
-        <w:t xml:space="preserve">. It would be a lot more incriminating if a person sent 30 emails out of 40 emails to poi rather than 30 emails out of 100 emails. </w:t>
+        <w:t xml:space="preserve"> created the fraction to poi and fraction from poi since I wanted to get a better understanding of the true amount a person had email contact with a poi. It would be a lot more incriminating if a person sent 30 emails out of 40 emails to poi rather than 30 emails out of 100 emails. </w:t>
       </w:r>
       <w:r>
         <w:rPr>
@@ -1600,57 +826,7 @@
           <w:rFonts w:ascii="Arial" w:eastAsia="Times New Roman" w:hAnsi="Arial" w:cs="Times New Roman"/>
           <w:color w:val="000000"/>
         </w:rPr>
-        <w:t xml:space="preserve">I used a </w:t>
-      </w:r>
-      <w:proofErr w:type="spellStart"/>
-      <w:r>
-        <w:rPr>
-          <w:rFonts w:ascii="Arial" w:eastAsia="Times New Roman" w:hAnsi="Arial" w:cs="Times New Roman"/>
-          <w:color w:val="000000"/>
-        </w:rPr>
-        <w:t>MinMaxScalar</w:t>
-      </w:r>
-      <w:proofErr w:type="spellEnd"/>
-      <w:r>
-        <w:rPr>
-          <w:rFonts w:ascii="Arial" w:eastAsia="Times New Roman" w:hAnsi="Arial" w:cs="Times New Roman"/>
-          <w:color w:val="000000"/>
-        </w:rPr>
-        <w:t xml:space="preserve"> since some of the </w:t>
-      </w:r>
-      <w:proofErr w:type="spellStart"/>
-      <w:r>
-        <w:rPr>
-          <w:rFonts w:ascii="Arial" w:eastAsia="Times New Roman" w:hAnsi="Arial" w:cs="Times New Roman"/>
-          <w:color w:val="000000"/>
-        </w:rPr>
-        <w:t>fraction_bonus_salary</w:t>
-      </w:r>
-      <w:proofErr w:type="spellEnd"/>
-      <w:r>
-        <w:rPr>
-          <w:rFonts w:ascii="Arial" w:eastAsia="Times New Roman" w:hAnsi="Arial" w:cs="Times New Roman"/>
-          <w:color w:val="000000"/>
-        </w:rPr>
-        <w:t xml:space="preserve"> and </w:t>
-      </w:r>
-      <w:bookmarkStart w:id="0" w:name="_GoBack"/>
-      <w:bookmarkEnd w:id="0"/>
-      <w:proofErr w:type="spellStart"/>
-      <w:r>
-        <w:rPr>
-          <w:rFonts w:ascii="Arial" w:eastAsia="Times New Roman" w:hAnsi="Arial" w:cs="Times New Roman"/>
-          <w:color w:val="000000"/>
-        </w:rPr>
-        <w:t>fraction_total_stock_value_salary</w:t>
-      </w:r>
-      <w:proofErr w:type="spellEnd"/>
-      <w:r>
-        <w:rPr>
-          <w:rFonts w:ascii="Arial" w:eastAsia="Times New Roman" w:hAnsi="Arial" w:cs="Times New Roman"/>
-          <w:color w:val="000000"/>
-        </w:rPr>
-        <w:t xml:space="preserve"> were between 1 and 2. The scalar was not completely needed but helped to fine tune the algorithm.</w:t>
+        <w:t>I used a MinMaxScalar since some of the fraction_bonus_salary and fraction_total_stock_value_salary were between 1 and 2. The scalar was not completely needed but helped to fine tune the algorithm.</w:t>
       </w:r>
     </w:p>
     <w:p>
@@ -1687,23 +863,7 @@
           <w:rFonts w:ascii="Arial" w:eastAsia="Times New Roman" w:hAnsi="Arial" w:cs="Times New Roman"/>
           <w:color w:val="000000"/>
         </w:rPr>
-        <w:t>What algorithm did you end up using? What other one(s) did you try? How did model performance differ between algorithms?  [</w:t>
-      </w:r>
-      <w:proofErr w:type="gramStart"/>
-      <w:r>
-        <w:rPr>
-          <w:rFonts w:ascii="Arial" w:eastAsia="Times New Roman" w:hAnsi="Arial" w:cs="Times New Roman"/>
-          <w:color w:val="000000"/>
-        </w:rPr>
-        <w:t>relevant</w:t>
-      </w:r>
-      <w:proofErr w:type="gramEnd"/>
-      <w:r>
-        <w:rPr>
-          <w:rFonts w:ascii="Arial" w:eastAsia="Times New Roman" w:hAnsi="Arial" w:cs="Times New Roman"/>
-          <w:color w:val="000000"/>
-        </w:rPr>
-        <w:t xml:space="preserve"> rubric item: “pick an algorithm”]</w:t>
+        <w:t>What algorithm did you end up using? What other one(s) did you try? How did model performance differ between algorithms?  [relevant rubric item: “pick an algorithm”]</w:t>
       </w:r>
     </w:p>
     <w:p>
@@ -1750,138 +910,89 @@
         </w:rPr>
         <w:t xml:space="preserve">tuned with a </w:t>
       </w:r>
-      <w:proofErr w:type="spellStart"/>
-      <w:r>
-        <w:rPr>
-          <w:rFonts w:ascii="Arial" w:eastAsia="Times New Roman" w:hAnsi="Arial" w:cs="Times New Roman"/>
-          <w:color w:val="000000"/>
-        </w:rPr>
-        <w:t>GridSearchCV</w:t>
-      </w:r>
-      <w:proofErr w:type="spellEnd"/>
-      <w:r>
-        <w:rPr>
-          <w:rFonts w:ascii="Arial" w:eastAsia="Times New Roman" w:hAnsi="Arial" w:cs="Times New Roman"/>
-          <w:color w:val="000000"/>
-        </w:rPr>
-        <w:t xml:space="preserve"> function optimized to the F1 score to create the best performance </w:t>
-      </w:r>
-      <w:r>
-        <w:rPr>
-          <w:rFonts w:ascii="Arial" w:eastAsia="Times New Roman" w:hAnsi="Arial" w:cs="Times New Roman"/>
-          <w:color w:val="000000"/>
-        </w:rPr>
-        <w:t>overall. By best performance I mean a reasonably high recall but a very high precision since I wanted to get smallest amount of false positives as possible.</w:t>
-      </w:r>
-      <w:r>
-        <w:rPr>
-          <w:rFonts w:ascii="Arial" w:eastAsia="Times New Roman" w:hAnsi="Arial" w:cs="Times New Roman"/>
-          <w:color w:val="000000"/>
-        </w:rPr>
-        <w:t xml:space="preserve"> I also tried Gaussian </w:t>
-      </w:r>
-      <w:proofErr w:type="spellStart"/>
-      <w:r>
-        <w:rPr>
-          <w:rFonts w:ascii="Arial" w:eastAsia="Times New Roman" w:hAnsi="Arial" w:cs="Times New Roman"/>
-          <w:color w:val="000000"/>
-        </w:rPr>
-        <w:t>Niave</w:t>
-      </w:r>
-      <w:proofErr w:type="spellEnd"/>
-      <w:r>
-        <w:rPr>
-          <w:rFonts w:ascii="Arial" w:eastAsia="Times New Roman" w:hAnsi="Arial" w:cs="Times New Roman"/>
-          <w:color w:val="000000"/>
-        </w:rPr>
-        <w:t xml:space="preserve"> Bayes </w:t>
-      </w:r>
-      <w:proofErr w:type="gramStart"/>
-      <w:r>
-        <w:rPr>
-          <w:rFonts w:ascii="Arial" w:eastAsia="Times New Roman" w:hAnsi="Arial" w:cs="Times New Roman"/>
-          <w:color w:val="000000"/>
-        </w:rPr>
-        <w:t>algorithm which</w:t>
-      </w:r>
-      <w:proofErr w:type="gramEnd"/>
-      <w:r>
-        <w:rPr>
-          <w:rFonts w:ascii="Arial" w:eastAsia="Times New Roman" w:hAnsi="Arial" w:cs="Times New Roman"/>
-          <w:color w:val="000000"/>
-        </w:rPr>
-        <w:t xml:space="preserve"> performed better than the support vector machine for recall</w:t>
-      </w:r>
-      <w:r>
-        <w:rPr>
-          <w:rFonts w:ascii="Arial" w:eastAsia="Times New Roman" w:hAnsi="Arial" w:cs="Times New Roman"/>
-          <w:color w:val="000000"/>
-        </w:rPr>
-        <w:t xml:space="preserve"> but worse for precision. I also tried a decision </w:t>
-      </w:r>
-      <w:proofErr w:type="gramStart"/>
-      <w:r>
-        <w:rPr>
-          <w:rFonts w:ascii="Arial" w:eastAsia="Times New Roman" w:hAnsi="Arial" w:cs="Times New Roman"/>
-          <w:color w:val="000000"/>
-        </w:rPr>
-        <w:t>tree which</w:t>
-      </w:r>
-      <w:proofErr w:type="gramEnd"/>
-      <w:r>
-        <w:rPr>
-          <w:rFonts w:ascii="Arial" w:eastAsia="Times New Roman" w:hAnsi="Arial" w:cs="Times New Roman"/>
-          <w:color w:val="000000"/>
-        </w:rPr>
-        <w:t xml:space="preserve"> had a more even result for precision and recall but has worse precision than the </w:t>
-      </w:r>
-      <w:proofErr w:type="spellStart"/>
-      <w:r>
-        <w:rPr>
-          <w:rFonts w:ascii="Arial" w:eastAsia="Times New Roman" w:hAnsi="Arial" w:cs="Times New Roman"/>
-          <w:color w:val="000000"/>
-        </w:rPr>
-        <w:t>svm</w:t>
-      </w:r>
-      <w:proofErr w:type="spellEnd"/>
-      <w:r>
-        <w:rPr>
-          <w:rFonts w:ascii="Arial" w:eastAsia="Times New Roman" w:hAnsi="Arial" w:cs="Times New Roman"/>
-          <w:color w:val="000000"/>
-        </w:rPr>
-        <w:t xml:space="preserve">. I also tried to apply a principal component analysis algorithm to the support vector machine suing </w:t>
-      </w:r>
-      <w:proofErr w:type="spellStart"/>
-      <w:r>
-        <w:rPr>
-          <w:rFonts w:ascii="Arial" w:eastAsia="Times New Roman" w:hAnsi="Arial" w:cs="Times New Roman"/>
-          <w:color w:val="000000"/>
-        </w:rPr>
-        <w:t>pipline</w:t>
-      </w:r>
-      <w:proofErr w:type="spellEnd"/>
-      <w:r>
-        <w:rPr>
-          <w:rFonts w:ascii="Arial" w:eastAsia="Times New Roman" w:hAnsi="Arial" w:cs="Times New Roman"/>
-          <w:color w:val="000000"/>
-        </w:rPr>
-        <w:t xml:space="preserve"> but the precision and recall was worse than the </w:t>
-      </w:r>
-      <w:proofErr w:type="spellStart"/>
-      <w:r>
-        <w:rPr>
-          <w:rFonts w:ascii="Arial" w:eastAsia="Times New Roman" w:hAnsi="Arial" w:cs="Times New Roman"/>
-          <w:color w:val="000000"/>
-        </w:rPr>
-        <w:t>svm</w:t>
-      </w:r>
-      <w:proofErr w:type="spellEnd"/>
-      <w:r>
-        <w:rPr>
-          <w:rFonts w:ascii="Arial" w:eastAsia="Times New Roman" w:hAnsi="Arial" w:cs="Times New Roman"/>
-          <w:color w:val="000000"/>
-        </w:rPr>
-        <w:t xml:space="preserve"> alone. </w:t>
+      <w:r>
+        <w:rPr>
+          <w:rFonts w:ascii="Arial" w:eastAsia="Times New Roman" w:hAnsi="Arial" w:cs="Times New Roman"/>
+          <w:color w:val="000000"/>
+        </w:rPr>
+        <w:t xml:space="preserve">GridSearchCV function optimized to the F1 score to create the best performance </w:t>
+      </w:r>
+      <w:r>
+        <w:rPr>
+          <w:rFonts w:ascii="Arial" w:eastAsia="Times New Roman" w:hAnsi="Arial" w:cs="Times New Roman"/>
+          <w:color w:val="000000"/>
+        </w:rPr>
+        <w:t>overall. By best performance</w:t>
+      </w:r>
+      <w:r>
+        <w:rPr>
+          <w:rFonts w:ascii="Arial" w:eastAsia="Times New Roman" w:hAnsi="Arial" w:cs="Times New Roman"/>
+          <w:color w:val="000000"/>
+        </w:rPr>
+        <w:t>,</w:t>
+      </w:r>
+      <w:r>
+        <w:rPr>
+          <w:rFonts w:ascii="Arial" w:eastAsia="Times New Roman" w:hAnsi="Arial" w:cs="Times New Roman"/>
+          <w:color w:val="000000"/>
+        </w:rPr>
+        <w:t xml:space="preserve"> I mean a reasonably high recall but a very high precision since I wanted to get smallest amount of false positives as possible.</w:t>
+      </w:r>
+      <w:r>
+        <w:rPr>
+          <w:rFonts w:ascii="Arial" w:eastAsia="Times New Roman" w:hAnsi="Arial" w:cs="Times New Roman"/>
+          <w:color w:val="000000"/>
+        </w:rPr>
+        <w:t xml:space="preserve"> I also tried </w:t>
+      </w:r>
+      <w:r>
+        <w:rPr>
+          <w:rFonts w:ascii="Arial" w:eastAsia="Times New Roman" w:hAnsi="Arial" w:cs="Times New Roman"/>
+          <w:color w:val="000000"/>
+        </w:rPr>
+        <w:t xml:space="preserve">the </w:t>
+      </w:r>
+      <w:r>
+        <w:rPr>
+          <w:rFonts w:ascii="Arial" w:eastAsia="Times New Roman" w:hAnsi="Arial" w:cs="Times New Roman"/>
+          <w:color w:val="000000"/>
+        </w:rPr>
+        <w:t>Gaussian Niave Bayes algorithm which performed better than the support vector machine for recall</w:t>
+      </w:r>
+      <w:r>
+        <w:rPr>
+          <w:rFonts w:ascii="Arial" w:eastAsia="Times New Roman" w:hAnsi="Arial" w:cs="Times New Roman"/>
+          <w:color w:val="000000"/>
+        </w:rPr>
+        <w:t xml:space="preserve"> but worse for precision. I also tried a decision tree which had a more even result for precision and recall but has worse precision than the svm. I also tried to apply a principal component analysis algorithm to the support vector machi</w:t>
+      </w:r>
+      <w:r>
+        <w:rPr>
+          <w:rFonts w:ascii="Arial" w:eastAsia="Times New Roman" w:hAnsi="Arial" w:cs="Times New Roman"/>
+          <w:color w:val="000000"/>
+        </w:rPr>
+        <w:t>ne us</w:t>
+      </w:r>
+      <w:r>
+        <w:rPr>
+          <w:rFonts w:ascii="Arial" w:eastAsia="Times New Roman" w:hAnsi="Arial" w:cs="Times New Roman"/>
+          <w:color w:val="000000"/>
+        </w:rPr>
+        <w:t xml:space="preserve">ing </w:t>
+      </w:r>
+      <w:r>
+        <w:rPr>
+          <w:rFonts w:ascii="Arial" w:eastAsia="Times New Roman" w:hAnsi="Arial" w:cs="Times New Roman"/>
+          <w:color w:val="000000"/>
+        </w:rPr>
+        <w:t xml:space="preserve">a </w:t>
+      </w:r>
+      <w:r>
+        <w:rPr>
+          <w:rFonts w:ascii="Arial" w:eastAsia="Times New Roman" w:hAnsi="Arial" w:cs="Times New Roman"/>
+          <w:color w:val="000000"/>
+        </w:rPr>
+        <w:t xml:space="preserve">pipline but the precision and recall was worse than the svm alone. </w:t>
       </w:r>
     </w:p>
     <w:p>
@@ -1901,23 +1012,7 @@
           <w:rFonts w:ascii="Arial" w:eastAsia="Times New Roman" w:hAnsi="Arial" w:cs="Times New Roman"/>
           <w:color w:val="000000"/>
         </w:rPr>
-        <w:t>What does it mean to tune the parameters of an algorithm, and what can happen if you don’t do this well?  How did you tune the parameters of your particular algorithm? (Some algorithms do not have parameters that you need to tune -- if this is the case for the one you picked, identify and briefly explain how you would have done it for the model that was not your final choice or a different model that does utilize parameter tuning, e.g. a decision tree classifier).  [</w:t>
-      </w:r>
-      <w:proofErr w:type="gramStart"/>
-      <w:r>
-        <w:rPr>
-          <w:rFonts w:ascii="Arial" w:eastAsia="Times New Roman" w:hAnsi="Arial" w:cs="Times New Roman"/>
-          <w:color w:val="000000"/>
-        </w:rPr>
-        <w:t>relevant</w:t>
-      </w:r>
-      <w:proofErr w:type="gramEnd"/>
-      <w:r>
-        <w:rPr>
-          <w:rFonts w:ascii="Arial" w:eastAsia="Times New Roman" w:hAnsi="Arial" w:cs="Times New Roman"/>
-          <w:color w:val="000000"/>
-        </w:rPr>
-        <w:t xml:space="preserve"> rubric item: “tune the algorithm”]</w:t>
+        <w:t>What does it mean to tune the parameters of an algorithm, and what can happen if you don’t do this well?  How did you tune the parameters of your particular algorithm? (Some algorithms do not have parameters that you need to tune -- if this is the case for the one you picked, identify and briefly explain how you would have done it for the model that was not your final choice or a different model that does utilize parameter tuning, e.g. a decision tree classifier).  [relevant rubric item: “tune the algorithm”]</w:t>
       </w:r>
     </w:p>
     <w:p>
@@ -1936,21 +1031,19 @@
         </w:rPr>
         <w:t xml:space="preserve">Tuning an algorithm means changing the parameters to create the </w:t>
       </w:r>
-      <w:proofErr w:type="gramStart"/>
-      <w:r>
-        <w:rPr>
-          <w:rFonts w:ascii="Arial" w:eastAsia="Times New Roman" w:hAnsi="Arial" w:cs="Times New Roman"/>
-          <w:color w:val="000000"/>
-        </w:rPr>
-        <w:t>best optimized</w:t>
-      </w:r>
-      <w:proofErr w:type="gramEnd"/>
-      <w:r>
-        <w:rPr>
-          <w:rFonts w:ascii="Arial" w:eastAsia="Times New Roman" w:hAnsi="Arial" w:cs="Times New Roman"/>
-          <w:color w:val="000000"/>
-        </w:rPr>
-        <w:t xml:space="preserve"> prediction output for your particular set of data. If you do not tune the parameters of an algorithm well you could significantly decrease the performance of prediction power o</w:t>
+      <w:r>
+        <w:rPr>
+          <w:rFonts w:ascii="Arial" w:eastAsia="Times New Roman" w:hAnsi="Arial" w:cs="Times New Roman"/>
+          <w:color w:val="000000"/>
+        </w:rPr>
+        <w:t>most</w:t>
+      </w:r>
+      <w:r>
+        <w:rPr>
+          <w:rFonts w:ascii="Arial" w:eastAsia="Times New Roman" w:hAnsi="Arial" w:cs="Times New Roman"/>
+          <w:color w:val="000000"/>
+        </w:rPr>
+        <w:t xml:space="preserve"> optimized prediction output for your particular set of data. If you do not tune the parameters of an algorithm well you could significantly decrease prediction power o</w:t>
       </w:r>
       <w:r>
         <w:rPr>
@@ -1988,39 +1081,21 @@
           <w:rFonts w:ascii="Arial" w:eastAsia="Times New Roman" w:hAnsi="Arial" w:cs="Times New Roman"/>
           <w:color w:val="000000"/>
         </w:rPr>
-        <w:t xml:space="preserve">algorithm by allow the </w:t>
-      </w:r>
-      <w:proofErr w:type="spellStart"/>
-      <w:r>
-        <w:rPr>
-          <w:rFonts w:ascii="Arial" w:eastAsia="Times New Roman" w:hAnsi="Arial" w:cs="Times New Roman"/>
-          <w:color w:val="000000"/>
-        </w:rPr>
-        <w:t>gridsearch</w:t>
-      </w:r>
-      <w:proofErr w:type="spellEnd"/>
-      <w:r>
-        <w:rPr>
-          <w:rFonts w:ascii="Arial" w:eastAsia="Times New Roman" w:hAnsi="Arial" w:cs="Times New Roman"/>
-          <w:color w:val="000000"/>
-        </w:rPr>
-        <w:t xml:space="preserve"> </w:t>
-      </w:r>
-      <w:proofErr w:type="gramStart"/>
-      <w:r>
-        <w:rPr>
-          <w:rFonts w:ascii="Arial" w:eastAsia="Times New Roman" w:hAnsi="Arial" w:cs="Times New Roman"/>
-          <w:color w:val="000000"/>
-        </w:rPr>
-        <w:t>cv</w:t>
-      </w:r>
-      <w:proofErr w:type="gramEnd"/>
-      <w:r>
-        <w:rPr>
-          <w:rFonts w:ascii="Arial" w:eastAsia="Times New Roman" w:hAnsi="Arial" w:cs="Times New Roman"/>
-          <w:color w:val="000000"/>
-        </w:rPr>
-        <w:t xml:space="preserve"> to find </w:t>
+        <w:t>algorithm by allow</w:t>
+      </w:r>
+      <w:r>
+        <w:rPr>
+          <w:rFonts w:ascii="Arial" w:eastAsia="Times New Roman" w:hAnsi="Arial" w:cs="Times New Roman"/>
+          <w:color w:val="000000"/>
+        </w:rPr>
+        <w:t>ing the gridsearch</w:t>
+      </w:r>
+      <w:r>
+        <w:rPr>
+          <w:rFonts w:ascii="Arial" w:eastAsia="Times New Roman" w:hAnsi="Arial" w:cs="Times New Roman"/>
+          <w:color w:val="000000"/>
+        </w:rPr>
+        <w:t xml:space="preserve">cv to find </w:t>
       </w:r>
       <w:r>
         <w:rPr>
@@ -2028,6 +1103,82 @@
           <w:color w:val="000000"/>
         </w:rPr>
         <w:t xml:space="preserve">the best parameters values optimized for the f1 score. </w:t>
+      </w:r>
+    </w:p>
+    <w:p>
+      <w:pPr>
+        <w:spacing w:before="100" w:beforeAutospacing="1" w:after="100" w:afterAutospacing="1"/>
+        <w:ind w:left="720"/>
+        <w:rPr>
+          <w:rFonts w:ascii="Arial" w:eastAsia="Times New Roman" w:hAnsi="Arial" w:cs="Times New Roman"/>
+          <w:color w:val="000000"/>
+        </w:rPr>
+      </w:pPr>
+      <w:r>
+        <w:rPr>
+          <w:rFonts w:ascii="Arial" w:eastAsia="Times New Roman" w:hAnsi="Arial" w:cs="Times New Roman"/>
+          <w:color w:val="000000"/>
+        </w:rPr>
+        <w:t>What is validation, and what’s a classic mistake you can make if you do it wrong? How did you validate your analysis?  [relevant rubric item: “validation strategy”]</w:t>
+      </w:r>
+    </w:p>
+    <w:p>
+      <w:pPr>
+        <w:spacing w:before="100" w:beforeAutospacing="1" w:after="100" w:afterAutospacing="1"/>
+        <w:ind w:left="720"/>
+        <w:rPr>
+          <w:rFonts w:ascii="Arial" w:eastAsia="Times New Roman" w:hAnsi="Arial" w:cs="Times New Roman"/>
+          <w:color w:val="000000"/>
+        </w:rPr>
+      </w:pPr>
+      <w:r>
+        <w:rPr>
+          <w:rFonts w:ascii="Arial" w:eastAsia="Times New Roman" w:hAnsi="Arial" w:cs="Times New Roman"/>
+          <w:color w:val="000000"/>
+        </w:rPr>
+        <w:t xml:space="preserve">Validation allows a data analyst </w:t>
+      </w:r>
+      <w:r>
+        <w:rPr>
+          <w:rFonts w:ascii="Arial" w:eastAsia="Times New Roman" w:hAnsi="Arial" w:cs="Times New Roman"/>
+          <w:color w:val="000000"/>
+        </w:rPr>
+        <w:t>to test whether or not a</w:t>
+      </w:r>
+      <w:r>
+        <w:rPr>
+          <w:rFonts w:ascii="Arial" w:eastAsia="Times New Roman" w:hAnsi="Arial" w:cs="Times New Roman"/>
+          <w:color w:val="000000"/>
+        </w:rPr>
+        <w:t xml:space="preserve"> particular algorithm is performing well or is failing to produce useful results. Many people make the classic mistake of running validation testing on the exact same data that they trained their algorithm on. This can lead to much higher performance results during validation testing than what the actual algorithm should produce. </w:t>
+      </w:r>
+      <w:r>
+        <w:rPr>
+          <w:rFonts w:ascii="Arial" w:eastAsia="Times New Roman" w:hAnsi="Arial" w:cs="Times New Roman"/>
+          <w:color w:val="000000"/>
+        </w:rPr>
+        <w:t xml:space="preserve">I validated my analysis by running the tester.py file checking the accuracy, </w:t>
+      </w:r>
+      <w:r>
+        <w:rPr>
+          <w:rFonts w:ascii="Arial" w:eastAsia="Times New Roman" w:hAnsi="Arial" w:cs="Times New Roman"/>
+          <w:color w:val="000000"/>
+        </w:rPr>
+        <w:t xml:space="preserve">recall, precision and f1 score. I ran this </w:t>
+      </w:r>
+      <w:r>
+        <w:rPr>
+          <w:rFonts w:ascii="Arial" w:eastAsia="Times New Roman" w:hAnsi="Arial" w:cs="Times New Roman"/>
+          <w:color w:val="000000"/>
+        </w:rPr>
+        <w:t xml:space="preserve">validation python file </w:t>
+      </w:r>
+      <w:r>
+        <w:rPr>
+          <w:rFonts w:ascii="Arial" w:eastAsia="Times New Roman" w:hAnsi="Arial" w:cs="Times New Roman"/>
+          <w:color w:val="000000"/>
+        </w:rPr>
+        <w:t xml:space="preserve">on a separate test data set from the training dataset. </w:t>
       </w:r>
     </w:p>
     <w:p>
@@ -2047,172 +1198,33 @@
           <w:rFonts w:ascii="Arial" w:eastAsia="Times New Roman" w:hAnsi="Arial" w:cs="Times New Roman"/>
           <w:color w:val="000000"/>
         </w:rPr>
-        <w:t>What is validation, and what’s a classic mistake you can make if you do it wrong? How did you validate your analysis?  [</w:t>
-      </w:r>
-      <w:proofErr w:type="gramStart"/>
-      <w:r>
-        <w:rPr>
-          <w:rFonts w:ascii="Arial" w:eastAsia="Times New Roman" w:hAnsi="Arial" w:cs="Times New Roman"/>
-          <w:color w:val="000000"/>
-        </w:rPr>
-        <w:t>relevant</w:t>
-      </w:r>
-      <w:proofErr w:type="gramEnd"/>
-      <w:r>
-        <w:rPr>
-          <w:rFonts w:ascii="Arial" w:eastAsia="Times New Roman" w:hAnsi="Arial" w:cs="Times New Roman"/>
-          <w:color w:val="000000"/>
-        </w:rPr>
-        <w:t xml:space="preserve"> rubric item: “validation strategy”]</w:t>
-      </w:r>
-      <w:r>
-        <w:rPr>
-          <w:rFonts w:ascii="Arial" w:eastAsia="Times New Roman" w:hAnsi="Arial" w:cs="Times New Roman"/>
-          <w:color w:val="000000"/>
-        </w:rPr>
-        <w:br/>
-        <w:t xml:space="preserve">Validation tests if your algorithm is performing well and most people make a mistake by only running an accuracy test without running and recall and precision test. </w:t>
-      </w:r>
-    </w:p>
-    <w:p>
-      <w:pPr>
-        <w:spacing w:before="100" w:beforeAutospacing="1" w:after="100" w:afterAutospacing="1"/>
+        <w:t>Give at least 2 evaluation metrics and your average performance for each of them.  Explain an interpretation of your metrics that says something human-understandable about your algorithm’s performance. [relevant rubric item: “usage of evaluation metrics”]</w:t>
+      </w:r>
+    </w:p>
+    <w:p>
+      <w:pPr>
         <w:ind w:left="720"/>
         <w:rPr>
           <w:rFonts w:ascii="Arial" w:eastAsia="Times New Roman" w:hAnsi="Arial" w:cs="Times New Roman"/>
-          <w:color w:val="000000"/>
-        </w:rPr>
-      </w:pPr>
-      <w:r>
-        <w:rPr>
-          <w:rFonts w:ascii="Arial" w:eastAsia="Times New Roman" w:hAnsi="Arial" w:cs="Times New Roman"/>
-          <w:color w:val="000000"/>
-        </w:rPr>
-        <w:t xml:space="preserve">Validation allows a data analyst </w:t>
-      </w:r>
-      <w:r>
-        <w:rPr>
-          <w:rFonts w:ascii="Arial" w:eastAsia="Times New Roman" w:hAnsi="Arial" w:cs="Times New Roman"/>
-          <w:color w:val="000000"/>
-        </w:rPr>
-        <w:t xml:space="preserve">to test whether or not </w:t>
-      </w:r>
-      <w:proofErr w:type="gramStart"/>
-      <w:r>
-        <w:rPr>
-          <w:rFonts w:ascii="Arial" w:eastAsia="Times New Roman" w:hAnsi="Arial" w:cs="Times New Roman"/>
-          <w:color w:val="000000"/>
-        </w:rPr>
-        <w:t>an</w:t>
-      </w:r>
-      <w:proofErr w:type="gramEnd"/>
-      <w:r>
-        <w:rPr>
-          <w:rFonts w:ascii="Arial" w:eastAsia="Times New Roman" w:hAnsi="Arial" w:cs="Times New Roman"/>
-          <w:color w:val="000000"/>
-        </w:rPr>
-        <w:t xml:space="preserve"> particular algorithm is performing well or is failing to produce useful results. Many people make the classic mistake of running validation testing on the exact same data that they trained their algorithm on. This can lead </w:t>
-      </w:r>
-      <w:proofErr w:type="gramStart"/>
-      <w:r>
-        <w:rPr>
-          <w:rFonts w:ascii="Arial" w:eastAsia="Times New Roman" w:hAnsi="Arial" w:cs="Times New Roman"/>
-          <w:color w:val="000000"/>
-        </w:rPr>
-        <w:t>to</w:t>
-      </w:r>
-      <w:proofErr w:type="gramEnd"/>
-      <w:r>
-        <w:rPr>
-          <w:rFonts w:ascii="Arial" w:eastAsia="Times New Roman" w:hAnsi="Arial" w:cs="Times New Roman"/>
-          <w:color w:val="000000"/>
-        </w:rPr>
-        <w:t xml:space="preserve"> much higher performance results during validation testing than what the actual algorithm should produce. </w:t>
-      </w:r>
-      <w:r>
-        <w:rPr>
-          <w:rFonts w:ascii="Arial" w:eastAsia="Times New Roman" w:hAnsi="Arial" w:cs="Times New Roman"/>
-          <w:color w:val="000000"/>
-        </w:rPr>
-        <w:t xml:space="preserve">I validated my analysis by running the tester.py file checking the accuracy, recall, precision and f1 score. </w:t>
-      </w:r>
-    </w:p>
-    <w:p>
-      <w:pPr>
-        <w:numPr>
-          <w:ilvl w:val="0"/>
-          <w:numId w:val="5"/>
-        </w:numPr>
-        <w:spacing w:before="100" w:beforeAutospacing="1" w:after="100" w:afterAutospacing="1"/>
-        <w:rPr>
-          <w:rFonts w:ascii="Arial" w:eastAsia="Times New Roman" w:hAnsi="Arial" w:cs="Times New Roman"/>
-          <w:color w:val="000000"/>
-        </w:rPr>
-      </w:pPr>
-      <w:r>
-        <w:rPr>
-          <w:rFonts w:ascii="Arial" w:eastAsia="Times New Roman" w:hAnsi="Arial" w:cs="Times New Roman"/>
-          <w:color w:val="000000"/>
-        </w:rPr>
-        <w:t>Give at least 2 evaluation metrics and your average performance for each of them.  Explain an interpretation of your metrics that says something human-understandable about your algorithm’s performance. [</w:t>
-      </w:r>
-      <w:proofErr w:type="gramStart"/>
-      <w:r>
-        <w:rPr>
-          <w:rFonts w:ascii="Arial" w:eastAsia="Times New Roman" w:hAnsi="Arial" w:cs="Times New Roman"/>
-          <w:color w:val="000000"/>
-        </w:rPr>
-        <w:t>relevant</w:t>
-      </w:r>
-      <w:proofErr w:type="gramEnd"/>
-      <w:r>
-        <w:rPr>
-          <w:rFonts w:ascii="Arial" w:eastAsia="Times New Roman" w:hAnsi="Arial" w:cs="Times New Roman"/>
-          <w:color w:val="000000"/>
-        </w:rPr>
-        <w:t xml:space="preserve"> rubric item: “usage of evaluation metrics”]</w:t>
-      </w:r>
-    </w:p>
-    <w:p>
-      <w:pPr>
-        <w:ind w:left="720"/>
-        <w:rPr>
-          <w:rFonts w:ascii="Arial" w:eastAsia="Times New Roman" w:hAnsi="Arial" w:cs="Times New Roman"/>
-        </w:rPr>
-      </w:pPr>
-      <w:r>
-        <w:rPr>
-          <w:rFonts w:ascii="Arial" w:eastAsia="Times New Roman" w:hAnsi="Arial" w:cs="Times New Roman"/>
-        </w:rPr>
-        <w:t xml:space="preserve">I achieved a precision of about .47 and a recall of about .34 with an overall accuracy of .81 for my final </w:t>
-      </w:r>
-      <w:proofErr w:type="spellStart"/>
-      <w:r>
-        <w:rPr>
-          <w:rFonts w:ascii="Arial" w:eastAsia="Times New Roman" w:hAnsi="Arial" w:cs="Times New Roman"/>
-        </w:rPr>
-        <w:t>svm</w:t>
-      </w:r>
-      <w:proofErr w:type="spellEnd"/>
-      <w:r>
-        <w:rPr>
-          <w:rFonts w:ascii="Arial" w:eastAsia="Times New Roman" w:hAnsi="Arial" w:cs="Times New Roman"/>
-        </w:rPr>
-        <w:t xml:space="preserve"> algorithm. I preferred this algorithms performance </w:t>
-      </w:r>
-      <w:proofErr w:type="gramStart"/>
-      <w:r>
-        <w:rPr>
-          <w:rFonts w:ascii="Arial" w:eastAsia="Times New Roman" w:hAnsi="Arial" w:cs="Times New Roman"/>
-        </w:rPr>
-        <w:t>over</w:t>
-      </w:r>
-      <w:proofErr w:type="gramEnd"/>
-      <w:r>
-        <w:rPr>
-          <w:rFonts w:ascii="Arial" w:eastAsia="Times New Roman" w:hAnsi="Arial" w:cs="Times New Roman"/>
-        </w:rPr>
-        <w:t xml:space="preserve"> all the other algorithms I ran since it had the highest precision. I wanted to make sure that my algorithm had the least amount of false positives as possible since this algorithm would potentially be used to find persons of interest for detectives to investigate.  </w:t>
+        </w:rPr>
+      </w:pPr>
+      <w:r>
+        <w:rPr>
+          <w:rFonts w:ascii="Arial" w:eastAsia="Times New Roman" w:hAnsi="Arial" w:cs="Times New Roman"/>
+        </w:rPr>
+        <w:t>I achieved a precision of about .47 and a recall of about .34 with an overall accuracy of .81 for my final svm algorithm. I preferred t</w:t>
+      </w:r>
+      <w:r>
+        <w:rPr>
+          <w:rFonts w:ascii="Arial" w:eastAsia="Times New Roman" w:hAnsi="Arial" w:cs="Times New Roman"/>
+        </w:rPr>
+        <w:t xml:space="preserve">his algorithms performance over </w:t>
+      </w:r>
+      <w:r>
+        <w:rPr>
+          <w:rFonts w:ascii="Arial" w:eastAsia="Times New Roman" w:hAnsi="Arial" w:cs="Times New Roman"/>
+        </w:rPr>
+        <w:t xml:space="preserve">all the other algorithms I ran since it had the highest precision. I wanted to make sure that my algorithm had the least amount of false positives as possible since this algorithm would potentially be used to find persons of interest for detectives to investigate.  </w:t>
       </w:r>
       <w:r>
         <w:rPr>
@@ -2230,44 +1242,16 @@
         <w:rPr>
           <w:rFonts w:ascii="Arial" w:eastAsia="Times New Roman" w:hAnsi="Arial" w:cs="Times New Roman"/>
         </w:rPr>
-        <w:t xml:space="preserve">than the </w:t>
-      </w:r>
-      <w:proofErr w:type="spellStart"/>
-      <w:r>
-        <w:rPr>
-          <w:rFonts w:ascii="Arial" w:eastAsia="Times New Roman" w:hAnsi="Arial" w:cs="Times New Roman"/>
-        </w:rPr>
-        <w:t>svm</w:t>
-      </w:r>
-      <w:proofErr w:type="spellEnd"/>
-      <w:r>
-        <w:rPr>
-          <w:rFonts w:ascii="Arial" w:eastAsia="Times New Roman" w:hAnsi="Arial" w:cs="Times New Roman"/>
-        </w:rPr>
-        <w:t xml:space="preserve"> but a very low precision. For this reason it would be much more likely to find more true positives than my </w:t>
-      </w:r>
-      <w:proofErr w:type="spellStart"/>
-      <w:r>
-        <w:rPr>
-          <w:rFonts w:ascii="Arial" w:eastAsia="Times New Roman" w:hAnsi="Arial" w:cs="Times New Roman"/>
-        </w:rPr>
-        <w:t>svm</w:t>
-      </w:r>
-      <w:proofErr w:type="spellEnd"/>
-      <w:r>
-        <w:rPr>
-          <w:rFonts w:ascii="Arial" w:eastAsia="Times New Roman" w:hAnsi="Arial" w:cs="Times New Roman"/>
-        </w:rPr>
-        <w:t xml:space="preserve"> but also more likely to have false positives </w:t>
-      </w:r>
-      <w:proofErr w:type="spellStart"/>
-      <w:r>
-        <w:rPr>
-          <w:rFonts w:ascii="Arial" w:eastAsia="Times New Roman" w:hAnsi="Arial" w:cs="Times New Roman"/>
-        </w:rPr>
-        <w:t>aswell</w:t>
-      </w:r>
-      <w:proofErr w:type="spellEnd"/>
+        <w:t>than the svm but a very low precision. For this reason it would be much more likely to find more true positives than my svm but also mor</w:t>
+      </w:r>
+      <w:r>
+        <w:rPr>
+          <w:rFonts w:ascii="Arial" w:eastAsia="Times New Roman" w:hAnsi="Arial" w:cs="Times New Roman"/>
+        </w:rPr>
+        <w:t>e likely to have false positives</w:t>
+      </w:r>
+      <w:bookmarkStart w:id="0" w:name="_GoBack"/>
+      <w:bookmarkEnd w:id="0"/>
       <w:r>
         <w:rPr>
           <w:rFonts w:ascii="Arial" w:eastAsia="Times New Roman" w:hAnsi="Arial" w:cs="Times New Roman"/>

</xml_diff>